<commit_message>
Spike task management systems.
</commit_message>
<xml_diff>
--- a/Assignment 1.docx
+++ b/Assignment 1.docx
@@ -12,10 +12,11 @@
           <w:between w:val="nil"/>
         </w:pBdr>
         <w:ind w:left="133"/>
+        <w:jc w:val="right"/>
         <w:rPr>
           <w:color w:val="000000"/>
-          <w:sz w:val="20"/>
-          <w:szCs w:val="20"/>
+          <w:sz w:val="24"/>
+          <w:szCs w:val="24"/>
         </w:rPr>
       </w:pPr>
       <w:r>
@@ -26,9 +27,17 @@
           <w:szCs w:val="20"/>
         </w:rPr>
         <w:drawing>
-          <wp:inline distT="0" distB="0" distL="0" distR="0" wp14:anchorId="79153A0B" wp14:editId="3E60BA99">
+          <wp:anchor distT="0" distB="0" distL="114300" distR="114300" simplePos="0" relativeHeight="251658240" behindDoc="0" locked="0" layoutInCell="1" allowOverlap="1" wp14:anchorId="79153A0B" wp14:editId="0C327EE5">
+            <wp:simplePos x="0" y="0"/>
+            <wp:positionH relativeFrom="column">
+              <wp:posOffset>85725</wp:posOffset>
+            </wp:positionH>
+            <wp:positionV relativeFrom="paragraph">
+              <wp:posOffset>0</wp:posOffset>
+            </wp:positionV>
             <wp:extent cx="2458169" cy="740759"/>
-            <wp:effectExtent l="0" t="0" r="0" b="0"/>
+            <wp:effectExtent l="0" t="0" r="0" b="2540"/>
+            <wp:wrapSquare wrapText="bothSides"/>
             <wp:docPr id="1" name="image1.png"/>
             <wp:cNvGraphicFramePr/>
             <a:graphic xmlns:a="http://schemas.openxmlformats.org/drawingml/2006/main">
@@ -39,7 +48,13 @@
                     <pic:cNvPicPr preferRelativeResize="0"/>
                   </pic:nvPicPr>
                   <pic:blipFill>
-                    <a:blip r:embed="rId5"/>
+                    <a:blip r:embed="rId5" cstate="print">
+                      <a:extLst>
+                        <a:ext uri="{28A0092B-C50C-407E-A947-70E740481C1C}">
+                          <a14:useLocalDpi xmlns:a14="http://schemas.microsoft.com/office/drawing/2010/main" val="0"/>
+                        </a:ext>
+                      </a:extLst>
+                    </a:blip>
                     <a:srcRect/>
                     <a:stretch>
                       <a:fillRect/>
@@ -58,8 +73,16 @@
                 </pic:pic>
               </a:graphicData>
             </a:graphic>
-          </wp:inline>
+          </wp:anchor>
         </w:drawing>
+      </w:r>
+      <w:r>
+        <w:rPr>
+          <w:color w:val="000000"/>
+          <w:sz w:val="24"/>
+          <w:szCs w:val="24"/>
+        </w:rPr>
+        <w:t>Samantha Lin</w:t>
       </w:r>
     </w:p>
     <w:p>
@@ -71,12 +94,22 @@
           <w:right w:val="nil"/>
           <w:between w:val="nil"/>
         </w:pBdr>
+        <w:ind w:left="133"/>
+        <w:jc w:val="right"/>
         <w:rPr>
           <w:color w:val="000000"/>
-          <w:sz w:val="20"/>
-          <w:szCs w:val="20"/>
-        </w:rPr>
-      </w:pPr>
+          <w:sz w:val="24"/>
+          <w:szCs w:val="24"/>
+        </w:rPr>
+      </w:pPr>
+      <w:r>
+        <w:rPr>
+          <w:color w:val="000000"/>
+          <w:sz w:val="24"/>
+          <w:szCs w:val="24"/>
+        </w:rPr>
+        <w:t>linsam@oregonstate.edu</w:t>
+      </w:r>
     </w:p>
     <w:p>
       <w:pPr>
@@ -92,6 +125,28 @@
           <w:sz w:val="20"/>
           <w:szCs w:val="20"/>
         </w:rPr>
+      </w:pPr>
+    </w:p>
+    <w:p>
+      <w:pPr>
+        <w:pBdr>
+          <w:top w:val="nil"/>
+          <w:left w:val="nil"/>
+          <w:bottom w:val="nil"/>
+          <w:right w:val="nil"/>
+          <w:between w:val="nil"/>
+        </w:pBdr>
+        <w:rPr>
+          <w:color w:val="000000"/>
+          <w:sz w:val="20"/>
+          <w:szCs w:val="20"/>
+        </w:rPr>
+      </w:pPr>
+    </w:p>
+    <w:p>
+      <w:pPr>
+        <w:pStyle w:val="Title"/>
+        <w:ind w:left="0"/>
       </w:pPr>
     </w:p>
     <w:p>
@@ -411,12 +466,12 @@
                 <w:between w:val="nil"/>
               </w:pBdr>
               <w:tabs>
-                <w:tab w:val="left" w:pos="1221"/>
+                <w:tab w:val="left" w:pos="1800"/>
               </w:tabs>
               <w:spacing w:before="197"/>
               <w:jc w:val="both"/>
               <w:rPr>
-                <w:i/>
+                <w:iCs/>
                 <w:color w:val="000000"/>
                 <w:sz w:val="24"/>
                 <w:szCs w:val="24"/>
@@ -424,13 +479,12 @@
             </w:pPr>
             <w:r>
               <w:rPr>
-                <w:i/>
+                <w:iCs/>
                 <w:color w:val="000000"/>
                 <w:sz w:val="24"/>
                 <w:szCs w:val="24"/>
-                <w:highlight w:val="yellow"/>
-              </w:rPr>
-              <w:t>Username</w:t>
+              </w:rPr>
+              <w:t>linsam99</w:t>
             </w:r>
           </w:p>
         </w:tc>
@@ -509,7 +563,6 @@
               <w:spacing w:before="113"/>
               <w:jc w:val="both"/>
               <w:rPr>
-                <w:i/>
                 <w:color w:val="000000"/>
                 <w:sz w:val="24"/>
                 <w:szCs w:val="24"/>
@@ -517,77 +570,47 @@
             </w:pPr>
             <w:r>
               <w:rPr>
-                <w:i/>
+                <w:noProof/>
                 <w:color w:val="000000"/>
                 <w:sz w:val="24"/>
                 <w:szCs w:val="24"/>
-                <w:highlight w:val="yellow"/>
-              </w:rPr>
-              <w:t>Screenshot</w:t>
-            </w:r>
-          </w:p>
-          <w:p>
-            <w:pPr>
-              <w:pBdr>
-                <w:top w:val="nil"/>
-                <w:left w:val="nil"/>
-                <w:bottom w:val="nil"/>
-                <w:right w:val="nil"/>
-                <w:between w:val="nil"/>
-              </w:pBdr>
-              <w:tabs>
-                <w:tab w:val="left" w:pos="1221"/>
-              </w:tabs>
-              <w:spacing w:before="113"/>
-              <w:jc w:val="both"/>
-              <w:rPr>
-                <w:color w:val="000000"/>
-                <w:sz w:val="24"/>
-                <w:szCs w:val="24"/>
-              </w:rPr>
-            </w:pPr>
-          </w:p>
-          <w:p>
-            <w:pPr>
-              <w:pBdr>
-                <w:top w:val="nil"/>
-                <w:left w:val="nil"/>
-                <w:bottom w:val="nil"/>
-                <w:right w:val="nil"/>
-                <w:between w:val="nil"/>
-              </w:pBdr>
-              <w:tabs>
-                <w:tab w:val="left" w:pos="1221"/>
-              </w:tabs>
-              <w:spacing w:before="113"/>
-              <w:jc w:val="both"/>
-              <w:rPr>
-                <w:color w:val="000000"/>
-                <w:sz w:val="24"/>
-                <w:szCs w:val="24"/>
-              </w:rPr>
-            </w:pPr>
-          </w:p>
-          <w:p>
-            <w:pPr>
-              <w:pBdr>
-                <w:top w:val="nil"/>
-                <w:left w:val="nil"/>
-                <w:bottom w:val="nil"/>
-                <w:right w:val="nil"/>
-                <w:between w:val="nil"/>
-              </w:pBdr>
-              <w:tabs>
-                <w:tab w:val="left" w:pos="1221"/>
-              </w:tabs>
-              <w:spacing w:before="113"/>
-              <w:jc w:val="both"/>
-              <w:rPr>
-                <w:color w:val="000000"/>
-                <w:sz w:val="24"/>
-                <w:szCs w:val="24"/>
-              </w:rPr>
-            </w:pPr>
+              </w:rPr>
+              <w:drawing>
+                <wp:inline distT="0" distB="0" distL="0" distR="0" wp14:anchorId="4EA96D0F" wp14:editId="54C9B68F">
+                  <wp:extent cx="5213350" cy="3188335"/>
+                  <wp:effectExtent l="0" t="0" r="6350" b="0"/>
+                  <wp:docPr id="1055284033" name="Picture 1"/>
+                  <wp:cNvGraphicFramePr>
+                    <a:graphicFrameLocks xmlns:a="http://schemas.openxmlformats.org/drawingml/2006/main" noChangeAspect="1"/>
+                  </wp:cNvGraphicFramePr>
+                  <a:graphic xmlns:a="http://schemas.openxmlformats.org/drawingml/2006/main">
+                    <a:graphicData uri="http://schemas.openxmlformats.org/drawingml/2006/picture">
+                      <pic:pic xmlns:pic="http://schemas.openxmlformats.org/drawingml/2006/picture">
+                        <pic:nvPicPr>
+                          <pic:cNvPr id="1055284033" name=""/>
+                          <pic:cNvPicPr/>
+                        </pic:nvPicPr>
+                        <pic:blipFill>
+                          <a:blip r:embed="rId6"/>
+                          <a:stretch>
+                            <a:fillRect/>
+                          </a:stretch>
+                        </pic:blipFill>
+                        <pic:spPr>
+                          <a:xfrm>
+                            <a:off x="0" y="0"/>
+                            <a:ext cx="5213350" cy="3188335"/>
+                          </a:xfrm>
+                          <a:prstGeom prst="rect">
+                            <a:avLst/>
+                          </a:prstGeom>
+                        </pic:spPr>
+                      </pic:pic>
+                    </a:graphicData>
+                  </a:graphic>
+                </wp:inline>
+              </w:drawing>
+            </w:r>
           </w:p>
         </w:tc>
       </w:tr>
@@ -618,6 +641,7 @@
         <w:ind w:hanging="298"/>
       </w:pPr>
       <w:r>
+        <w:lastRenderedPageBreak/>
         <w:t>Spike: Task Management Systems</w:t>
       </w:r>
     </w:p>
@@ -806,7 +830,6 @@
           <w:sz w:val="24"/>
           <w:szCs w:val="24"/>
         </w:rPr>
-        <w:lastRenderedPageBreak/>
         <w:t xml:space="preserve">To do a spike, you need to not only research the task management systems, you need to (1) try to </w:t>
       </w:r>
       <w:r>
@@ -953,23 +976,19 @@
                 <w:between w:val="nil"/>
               </w:pBdr>
               <w:rPr>
-                <w:i/>
-                <w:sz w:val="24"/>
-                <w:szCs w:val="24"/>
-                <w:highlight w:val="yellow"/>
-              </w:rPr>
-            </w:pPr>
-            <w:proofErr w:type="spellStart"/>
-            <w:r>
-              <w:rPr>
-                <w:i/>
-                <w:sz w:val="24"/>
-                <w:szCs w:val="24"/>
-                <w:highlight w:val="yellow"/>
-              </w:rPr>
-              <w:t>NameOfTaskManagementSystem</w:t>
-            </w:r>
-            <w:proofErr w:type="spellEnd"/>
+                <w:iCs/>
+                <w:sz w:val="24"/>
+                <w:szCs w:val="24"/>
+              </w:rPr>
+            </w:pPr>
+            <w:r>
+              <w:rPr>
+                <w:iCs/>
+                <w:sz w:val="24"/>
+                <w:szCs w:val="24"/>
+              </w:rPr>
+              <w:t>Trello</w:t>
+            </w:r>
           </w:p>
         </w:tc>
       </w:tr>
@@ -995,21 +1014,19 @@
                 <w:between w:val="nil"/>
               </w:pBdr>
               <w:rPr>
-                <w:sz w:val="24"/>
-                <w:szCs w:val="24"/>
-              </w:rPr>
-            </w:pPr>
-            <w:proofErr w:type="spellStart"/>
-            <w:r>
-              <w:rPr>
-                <w:i/>
-                <w:sz w:val="24"/>
-                <w:szCs w:val="24"/>
-                <w:highlight w:val="yellow"/>
-              </w:rPr>
-              <w:t>NameOfTaskManagementSystem</w:t>
-            </w:r>
-            <w:proofErr w:type="spellEnd"/>
+                <w:iCs/>
+                <w:sz w:val="24"/>
+                <w:szCs w:val="24"/>
+              </w:rPr>
+            </w:pPr>
+            <w:r>
+              <w:rPr>
+                <w:iCs/>
+                <w:sz w:val="24"/>
+                <w:szCs w:val="24"/>
+              </w:rPr>
+              <w:t>Asana</w:t>
+            </w:r>
           </w:p>
         </w:tc>
       </w:tr>
@@ -1035,21 +1052,19 @@
                 <w:between w:val="nil"/>
               </w:pBdr>
               <w:rPr>
-                <w:sz w:val="24"/>
-                <w:szCs w:val="24"/>
-              </w:rPr>
-            </w:pPr>
-            <w:proofErr w:type="spellStart"/>
-            <w:r>
-              <w:rPr>
-                <w:i/>
-                <w:sz w:val="24"/>
-                <w:szCs w:val="24"/>
-                <w:highlight w:val="yellow"/>
-              </w:rPr>
-              <w:t>NameOfTaskManagementSystem</w:t>
-            </w:r>
-            <w:proofErr w:type="spellEnd"/>
+                <w:iCs/>
+                <w:sz w:val="24"/>
+                <w:szCs w:val="24"/>
+              </w:rPr>
+            </w:pPr>
+            <w:r>
+              <w:rPr>
+                <w:iCs/>
+                <w:sz w:val="24"/>
+                <w:szCs w:val="24"/>
+              </w:rPr>
+              <w:t>Wrike</w:t>
+            </w:r>
           </w:p>
         </w:tc>
       </w:tr>
@@ -1133,6 +1148,9 @@
         <w:gridCol w:w="8420"/>
       </w:tblGrid>
       <w:tr>
+        <w:trPr>
+          <w:cantSplit/>
+        </w:trPr>
         <w:tc>
           <w:tcPr>
             <w:tcW w:w="8420" w:type="dxa"/>
@@ -1154,20 +1172,18 @@
                 <w:between w:val="nil"/>
               </w:pBdr>
               <w:rPr>
-                <w:i/>
-                <w:sz w:val="24"/>
-                <w:szCs w:val="24"/>
-                <w:highlight w:val="yellow"/>
-              </w:rPr>
-            </w:pPr>
-            <w:r>
-              <w:rPr>
-                <w:i/>
-                <w:sz w:val="24"/>
-                <w:szCs w:val="24"/>
-                <w:highlight w:val="yellow"/>
-              </w:rPr>
-              <w:t>Screenshot</w:t>
+                <w:iCs/>
+                <w:sz w:val="24"/>
+                <w:szCs w:val="24"/>
+              </w:rPr>
+            </w:pPr>
+            <w:r>
+              <w:rPr>
+                <w:iCs/>
+                <w:sz w:val="24"/>
+                <w:szCs w:val="24"/>
+              </w:rPr>
+              <w:t>Trello</w:t>
             </w:r>
           </w:p>
           <w:p>
@@ -1180,13 +1196,73 @@
                 <w:between w:val="nil"/>
               </w:pBdr>
               <w:rPr>
-                <w:i/>
+                <w:iCs/>
                 <w:sz w:val="24"/>
                 <w:szCs w:val="24"/>
                 <w:highlight w:val="yellow"/>
               </w:rPr>
             </w:pPr>
-          </w:p>
+            <w:r>
+              <w:rPr>
+                <w:iCs/>
+                <w:noProof/>
+                <w:sz w:val="24"/>
+                <w:szCs w:val="24"/>
+              </w:rPr>
+              <w:drawing>
+                <wp:inline distT="0" distB="0" distL="0" distR="0" wp14:anchorId="355E5F25" wp14:editId="0074E404">
+                  <wp:extent cx="5219700" cy="3771900"/>
+                  <wp:effectExtent l="0" t="0" r="0" b="0"/>
+                  <wp:docPr id="186804576" name="Picture 1"/>
+                  <wp:cNvGraphicFramePr>
+                    <a:graphicFrameLocks xmlns:a="http://schemas.openxmlformats.org/drawingml/2006/main" noChangeAspect="1"/>
+                  </wp:cNvGraphicFramePr>
+                  <a:graphic xmlns:a="http://schemas.openxmlformats.org/drawingml/2006/main">
+                    <a:graphicData uri="http://schemas.openxmlformats.org/drawingml/2006/picture">
+                      <pic:pic xmlns:pic="http://schemas.openxmlformats.org/drawingml/2006/picture">
+                        <pic:nvPicPr>
+                          <pic:cNvPr id="186804576" name=""/>
+                          <pic:cNvPicPr/>
+                        </pic:nvPicPr>
+                        <pic:blipFill>
+                          <a:blip r:embed="rId7"/>
+                          <a:stretch>
+                            <a:fillRect/>
+                          </a:stretch>
+                        </pic:blipFill>
+                        <pic:spPr>
+                          <a:xfrm>
+                            <a:off x="0" y="0"/>
+                            <a:ext cx="5219700" cy="3771900"/>
+                          </a:xfrm>
+                          <a:prstGeom prst="rect">
+                            <a:avLst/>
+                          </a:prstGeom>
+                        </pic:spPr>
+                      </pic:pic>
+                    </a:graphicData>
+                  </a:graphic>
+                </wp:inline>
+              </w:drawing>
+            </w:r>
+          </w:p>
+        </w:tc>
+      </w:tr>
+      <w:tr>
+        <w:trPr>
+          <w:cantSplit/>
+        </w:trPr>
+        <w:tc>
+          <w:tcPr>
+            <w:tcW w:w="8420" w:type="dxa"/>
+            <w:shd w:val="clear" w:color="auto" w:fill="auto"/>
+            <w:tcMar>
+              <w:top w:w="100" w:type="dxa"/>
+              <w:left w:w="100" w:type="dxa"/>
+              <w:bottom w:w="100" w:type="dxa"/>
+              <w:right w:w="100" w:type="dxa"/>
+            </w:tcMar>
+          </w:tcPr>
           <w:p>
             <w:pPr>
               <w:pBdr>
@@ -1197,12 +1273,20 @@
                 <w:between w:val="nil"/>
               </w:pBdr>
               <w:rPr>
-                <w:i/>
-                <w:sz w:val="24"/>
-                <w:szCs w:val="24"/>
-                <w:highlight w:val="yellow"/>
-              </w:rPr>
-            </w:pPr>
+                <w:iCs/>
+                <w:sz w:val="24"/>
+                <w:szCs w:val="24"/>
+              </w:rPr>
+            </w:pPr>
+            <w:r>
+              <w:rPr>
+                <w:iCs/>
+                <w:sz w:val="24"/>
+                <w:szCs w:val="24"/>
+              </w:rPr>
+              <w:lastRenderedPageBreak/>
+              <w:t>Asana</w:t>
+            </w:r>
           </w:p>
           <w:p>
             <w:pPr>
@@ -1214,16 +1298,62 @@
                 <w:between w:val="nil"/>
               </w:pBdr>
               <w:rPr>
-                <w:i/>
+                <w:iCs/>
                 <w:sz w:val="24"/>
                 <w:szCs w:val="24"/>
                 <w:highlight w:val="yellow"/>
               </w:rPr>
             </w:pPr>
+            <w:r>
+              <w:rPr>
+                <w:iCs/>
+                <w:noProof/>
+                <w:sz w:val="24"/>
+                <w:szCs w:val="24"/>
+              </w:rPr>
+              <w:drawing>
+                <wp:inline distT="0" distB="0" distL="0" distR="0" wp14:anchorId="0CAFD824" wp14:editId="51038BFC">
+                  <wp:extent cx="5219700" cy="5215890"/>
+                  <wp:effectExtent l="0" t="0" r="0" b="3810"/>
+                  <wp:docPr id="659738377" name="Picture 1"/>
+                  <wp:cNvGraphicFramePr>
+                    <a:graphicFrameLocks xmlns:a="http://schemas.openxmlformats.org/drawingml/2006/main" noChangeAspect="1"/>
+                  </wp:cNvGraphicFramePr>
+                  <a:graphic xmlns:a="http://schemas.openxmlformats.org/drawingml/2006/main">
+                    <a:graphicData uri="http://schemas.openxmlformats.org/drawingml/2006/picture">
+                      <pic:pic xmlns:pic="http://schemas.openxmlformats.org/drawingml/2006/picture">
+                        <pic:nvPicPr>
+                          <pic:cNvPr id="659738377" name=""/>
+                          <pic:cNvPicPr/>
+                        </pic:nvPicPr>
+                        <pic:blipFill>
+                          <a:blip r:embed="rId8"/>
+                          <a:stretch>
+                            <a:fillRect/>
+                          </a:stretch>
+                        </pic:blipFill>
+                        <pic:spPr>
+                          <a:xfrm>
+                            <a:off x="0" y="0"/>
+                            <a:ext cx="5219700" cy="5215890"/>
+                          </a:xfrm>
+                          <a:prstGeom prst="rect">
+                            <a:avLst/>
+                          </a:prstGeom>
+                        </pic:spPr>
+                      </pic:pic>
+                    </a:graphicData>
+                  </a:graphic>
+                </wp:inline>
+              </w:drawing>
+            </w:r>
           </w:p>
         </w:tc>
       </w:tr>
       <w:tr>
+        <w:trPr>
+          <w:cantSplit/>
+        </w:trPr>
         <w:tc>
           <w:tcPr>
             <w:tcW w:w="8420" w:type="dxa"/>
@@ -1245,20 +1375,19 @@
                 <w:between w:val="nil"/>
               </w:pBdr>
               <w:rPr>
-                <w:i/>
-                <w:sz w:val="24"/>
-                <w:szCs w:val="24"/>
-                <w:highlight w:val="yellow"/>
-              </w:rPr>
-            </w:pPr>
-            <w:r>
-              <w:rPr>
-                <w:i/>
-                <w:sz w:val="24"/>
-                <w:szCs w:val="24"/>
-                <w:highlight w:val="yellow"/>
-              </w:rPr>
-              <w:t>Screenshot</w:t>
+                <w:iCs/>
+                <w:sz w:val="24"/>
+                <w:szCs w:val="24"/>
+              </w:rPr>
+            </w:pPr>
+            <w:r>
+              <w:rPr>
+                <w:iCs/>
+                <w:sz w:val="24"/>
+                <w:szCs w:val="24"/>
+              </w:rPr>
+              <w:lastRenderedPageBreak/>
+              <w:t>Wrike</w:t>
             </w:r>
           </w:p>
           <w:p>
@@ -1271,137 +1400,55 @@
                 <w:between w:val="nil"/>
               </w:pBdr>
               <w:rPr>
-                <w:i/>
+                <w:iCs/>
                 <w:sz w:val="24"/>
                 <w:szCs w:val="24"/>
                 <w:highlight w:val="yellow"/>
               </w:rPr>
             </w:pPr>
-          </w:p>
-          <w:p>
-            <w:pPr>
-              <w:pBdr>
-                <w:top w:val="nil"/>
-                <w:left w:val="nil"/>
-                <w:bottom w:val="nil"/>
-                <w:right w:val="nil"/>
-                <w:between w:val="nil"/>
-              </w:pBdr>
-              <w:rPr>
-                <w:i/>
-                <w:sz w:val="24"/>
-                <w:szCs w:val="24"/>
-                <w:highlight w:val="yellow"/>
-              </w:rPr>
-            </w:pPr>
-          </w:p>
-          <w:p>
-            <w:pPr>
-              <w:pBdr>
-                <w:top w:val="nil"/>
-                <w:left w:val="nil"/>
-                <w:bottom w:val="nil"/>
-                <w:right w:val="nil"/>
-                <w:between w:val="nil"/>
-              </w:pBdr>
-              <w:rPr>
-                <w:i/>
-                <w:sz w:val="24"/>
-                <w:szCs w:val="24"/>
-                <w:highlight w:val="yellow"/>
-              </w:rPr>
-            </w:pPr>
-          </w:p>
-        </w:tc>
-      </w:tr>
-      <w:tr>
-        <w:tc>
-          <w:tcPr>
-            <w:tcW w:w="8420" w:type="dxa"/>
-            <w:shd w:val="clear" w:color="auto" w:fill="auto"/>
-            <w:tcMar>
-              <w:top w:w="100" w:type="dxa"/>
-              <w:left w:w="100" w:type="dxa"/>
-              <w:bottom w:w="100" w:type="dxa"/>
-              <w:right w:w="100" w:type="dxa"/>
-            </w:tcMar>
-          </w:tcPr>
-          <w:p>
-            <w:pPr>
-              <w:pBdr>
-                <w:top w:val="nil"/>
-                <w:left w:val="nil"/>
-                <w:bottom w:val="nil"/>
-                <w:right w:val="nil"/>
-                <w:between w:val="nil"/>
-              </w:pBdr>
-              <w:rPr>
-                <w:i/>
-                <w:sz w:val="24"/>
-                <w:szCs w:val="24"/>
-                <w:highlight w:val="yellow"/>
-              </w:rPr>
-            </w:pPr>
-            <w:r>
-              <w:rPr>
-                <w:i/>
-                <w:sz w:val="24"/>
-                <w:szCs w:val="24"/>
-                <w:highlight w:val="yellow"/>
-              </w:rPr>
-              <w:t>Screenshot</w:t>
-            </w:r>
-          </w:p>
-          <w:p>
-            <w:pPr>
-              <w:pBdr>
-                <w:top w:val="nil"/>
-                <w:left w:val="nil"/>
-                <w:bottom w:val="nil"/>
-                <w:right w:val="nil"/>
-                <w:between w:val="nil"/>
-              </w:pBdr>
-              <w:rPr>
-                <w:i/>
-                <w:sz w:val="24"/>
-                <w:szCs w:val="24"/>
-                <w:highlight w:val="yellow"/>
-              </w:rPr>
-            </w:pPr>
-          </w:p>
-          <w:p>
-            <w:pPr>
-              <w:pBdr>
-                <w:top w:val="nil"/>
-                <w:left w:val="nil"/>
-                <w:bottom w:val="nil"/>
-                <w:right w:val="nil"/>
-                <w:between w:val="nil"/>
-              </w:pBdr>
-              <w:rPr>
-                <w:i/>
-                <w:sz w:val="24"/>
-                <w:szCs w:val="24"/>
-                <w:highlight w:val="yellow"/>
-              </w:rPr>
-            </w:pPr>
-          </w:p>
-          <w:p>
-            <w:pPr>
-              <w:pBdr>
-                <w:top w:val="nil"/>
-                <w:left w:val="nil"/>
-                <w:bottom w:val="nil"/>
-                <w:right w:val="nil"/>
-                <w:between w:val="nil"/>
-              </w:pBdr>
-              <w:rPr>
-                <w:i/>
-                <w:sz w:val="24"/>
-                <w:szCs w:val="24"/>
-                <w:highlight w:val="yellow"/>
-              </w:rPr>
-            </w:pPr>
+            <w:r>
+              <w:rPr>
+                <w:iCs/>
+                <w:noProof/>
+                <w:sz w:val="24"/>
+                <w:szCs w:val="24"/>
+              </w:rPr>
+              <w:drawing>
+                <wp:inline distT="0" distB="0" distL="0" distR="0" wp14:anchorId="51CEA183" wp14:editId="7F170DA1">
+                  <wp:extent cx="5219700" cy="5227955"/>
+                  <wp:effectExtent l="0" t="0" r="0" b="0"/>
+                  <wp:docPr id="1530086683" name="Picture 1"/>
+                  <wp:cNvGraphicFramePr>
+                    <a:graphicFrameLocks xmlns:a="http://schemas.openxmlformats.org/drawingml/2006/main" noChangeAspect="1"/>
+                  </wp:cNvGraphicFramePr>
+                  <a:graphic xmlns:a="http://schemas.openxmlformats.org/drawingml/2006/main">
+                    <a:graphicData uri="http://schemas.openxmlformats.org/drawingml/2006/picture">
+                      <pic:pic xmlns:pic="http://schemas.openxmlformats.org/drawingml/2006/picture">
+                        <pic:nvPicPr>
+                          <pic:cNvPr id="1530086683" name=""/>
+                          <pic:cNvPicPr/>
+                        </pic:nvPicPr>
+                        <pic:blipFill>
+                          <a:blip r:embed="rId9"/>
+                          <a:stretch>
+                            <a:fillRect/>
+                          </a:stretch>
+                        </pic:blipFill>
+                        <pic:spPr>
+                          <a:xfrm>
+                            <a:off x="0" y="0"/>
+                            <a:ext cx="5219700" cy="5227955"/>
+                          </a:xfrm>
+                          <a:prstGeom prst="rect">
+                            <a:avLst/>
+                          </a:prstGeom>
+                        </pic:spPr>
+                      </pic:pic>
+                    </a:graphicData>
+                  </a:graphic>
+                </wp:inline>
+              </w:drawing>
+            </w:r>
           </w:p>
         </w:tc>
       </w:tr>
@@ -1587,20 +1634,18 @@
                 <w:between w:val="nil"/>
               </w:pBdr>
               <w:rPr>
-                <w:i/>
-                <w:sz w:val="24"/>
-                <w:szCs w:val="24"/>
-                <w:highlight w:val="yellow"/>
-              </w:rPr>
-            </w:pPr>
-            <w:r>
-              <w:rPr>
-                <w:i/>
-                <w:sz w:val="24"/>
-                <w:szCs w:val="24"/>
-                <w:highlight w:val="yellow"/>
-              </w:rPr>
-              <w:t>Name</w:t>
+                <w:iCs/>
+                <w:sz w:val="24"/>
+                <w:szCs w:val="24"/>
+              </w:rPr>
+            </w:pPr>
+            <w:r>
+              <w:rPr>
+                <w:iCs/>
+                <w:sz w:val="24"/>
+                <w:szCs w:val="24"/>
+              </w:rPr>
+              <w:t>Trello</w:t>
             </w:r>
           </w:p>
         </w:tc>
@@ -1625,20 +1670,26 @@
                 <w:between w:val="nil"/>
               </w:pBdr>
               <w:rPr>
-                <w:i/>
-                <w:sz w:val="24"/>
-                <w:szCs w:val="24"/>
-                <w:highlight w:val="yellow"/>
-              </w:rPr>
-            </w:pPr>
-            <w:r>
-              <w:rPr>
-                <w:i/>
-                <w:sz w:val="24"/>
-                <w:szCs w:val="24"/>
-                <w:highlight w:val="yellow"/>
-              </w:rPr>
-              <w:t>Evaluation</w:t>
+                <w:iCs/>
+                <w:sz w:val="24"/>
+                <w:szCs w:val="24"/>
+              </w:rPr>
+            </w:pPr>
+            <w:r>
+              <w:rPr>
+                <w:iCs/>
+                <w:sz w:val="24"/>
+                <w:szCs w:val="24"/>
+              </w:rPr>
+              <w:t>Trello came with a starting workspace and board that contained a basic tutorial. There are also many templates to choose from, though these seem to affect the background color/picture more than the actual workspace. It was easy for me to learn. I created a new workspace for CS361, created a new board for Assignment 1, and added a new test task. I then updated the task, assigned myself to it, and explored other features</w:t>
+            </w:r>
+            <w:r>
+              <w:rPr>
+                <w:iCs/>
+                <w:sz w:val="24"/>
+                <w:szCs w:val="24"/>
+              </w:rPr>
+              <w:t>.</w:t>
             </w:r>
           </w:p>
         </w:tc>
@@ -1665,18 +1716,18 @@
                 <w:between w:val="nil"/>
               </w:pBdr>
               <w:rPr>
-                <w:sz w:val="24"/>
-                <w:szCs w:val="24"/>
-              </w:rPr>
-            </w:pPr>
-            <w:r>
-              <w:rPr>
-                <w:i/>
-                <w:sz w:val="24"/>
-                <w:szCs w:val="24"/>
-                <w:highlight w:val="yellow"/>
-              </w:rPr>
-              <w:t>Name</w:t>
+                <w:iCs/>
+                <w:sz w:val="24"/>
+                <w:szCs w:val="24"/>
+              </w:rPr>
+            </w:pPr>
+            <w:r>
+              <w:rPr>
+                <w:iCs/>
+                <w:sz w:val="24"/>
+                <w:szCs w:val="24"/>
+              </w:rPr>
+              <w:t>Asana</w:t>
             </w:r>
           </w:p>
         </w:tc>
@@ -1694,20 +1745,27 @@
           <w:p>
             <w:pPr>
               <w:rPr>
-                <w:i/>
-                <w:sz w:val="24"/>
-                <w:szCs w:val="24"/>
-                <w:highlight w:val="yellow"/>
-              </w:rPr>
-            </w:pPr>
-            <w:r>
-              <w:rPr>
-                <w:i/>
-                <w:sz w:val="24"/>
-                <w:szCs w:val="24"/>
-                <w:highlight w:val="yellow"/>
-              </w:rPr>
-              <w:t>Evaluation</w:t>
+                <w:iCs/>
+                <w:sz w:val="24"/>
+                <w:szCs w:val="24"/>
+              </w:rPr>
+            </w:pPr>
+            <w:r>
+              <w:rPr>
+                <w:iCs/>
+                <w:sz w:val="24"/>
+                <w:szCs w:val="24"/>
+              </w:rPr>
+              <w:t xml:space="preserve">Asana did not have much of a tutorial, but everything is laid out well and labeled, so I did not have a hard time </w:t>
+            </w:r>
+            <w:r>
+              <w:rPr>
+                <w:iCs/>
+                <w:sz w:val="24"/>
+                <w:szCs w:val="24"/>
+              </w:rPr>
+              <w:lastRenderedPageBreak/>
+              <w:t>finding and using the necessary features. I created a new project for CS361 and added a new test task within the board view. I also noticed that I could create further subdivisions using portfolio folders.</w:t>
             </w:r>
           </w:p>
         </w:tc>
@@ -1727,18 +1785,19 @@
           <w:p>
             <w:pPr>
               <w:rPr>
-                <w:sz w:val="24"/>
-                <w:szCs w:val="24"/>
-              </w:rPr>
-            </w:pPr>
-            <w:r>
-              <w:rPr>
-                <w:i/>
-                <w:sz w:val="24"/>
-                <w:szCs w:val="24"/>
-                <w:highlight w:val="yellow"/>
-              </w:rPr>
-              <w:t>Name</w:t>
+                <w:iCs/>
+                <w:sz w:val="24"/>
+                <w:szCs w:val="24"/>
+              </w:rPr>
+            </w:pPr>
+            <w:r>
+              <w:rPr>
+                <w:iCs/>
+                <w:sz w:val="24"/>
+                <w:szCs w:val="24"/>
+              </w:rPr>
+              <w:lastRenderedPageBreak/>
+              <w:t>Wrike</w:t>
             </w:r>
           </w:p>
         </w:tc>
@@ -1756,20 +1815,18 @@
           <w:p>
             <w:pPr>
               <w:rPr>
-                <w:i/>
-                <w:sz w:val="24"/>
-                <w:szCs w:val="24"/>
-                <w:highlight w:val="yellow"/>
-              </w:rPr>
-            </w:pPr>
-            <w:r>
-              <w:rPr>
-                <w:i/>
-                <w:sz w:val="24"/>
-                <w:szCs w:val="24"/>
-                <w:highlight w:val="yellow"/>
-              </w:rPr>
-              <w:t>Evaluation</w:t>
+                <w:iCs/>
+                <w:sz w:val="24"/>
+                <w:szCs w:val="24"/>
+              </w:rPr>
+            </w:pPr>
+            <w:r>
+              <w:rPr>
+                <w:iCs/>
+                <w:sz w:val="24"/>
+                <w:szCs w:val="24"/>
+              </w:rPr>
+              <w:t>Wrike provides a Getting Started tutorial and marks your progress through it on the top right of the screen which I found helpful. I was able to easily create a project for CS361 and add a new test task within the board view. I also noticed that I could create further subdivisions using folders.</w:t>
             </w:r>
           </w:p>
         </w:tc>
@@ -1931,20 +1988,18 @@
           <w:p>
             <w:pPr>
               <w:rPr>
-                <w:i/>
-                <w:sz w:val="24"/>
-                <w:szCs w:val="24"/>
-                <w:highlight w:val="yellow"/>
-              </w:rPr>
-            </w:pPr>
-            <w:r>
-              <w:rPr>
-                <w:i/>
-                <w:sz w:val="24"/>
-                <w:szCs w:val="24"/>
-                <w:highlight w:val="yellow"/>
-              </w:rPr>
-              <w:t>Name</w:t>
+                <w:iCs/>
+                <w:sz w:val="24"/>
+                <w:szCs w:val="24"/>
+              </w:rPr>
+            </w:pPr>
+            <w:r>
+              <w:rPr>
+                <w:iCs/>
+                <w:sz w:val="24"/>
+                <w:szCs w:val="24"/>
+              </w:rPr>
+              <w:t>Trello</w:t>
             </w:r>
           </w:p>
         </w:tc>
@@ -1962,20 +2017,36 @@
           <w:p>
             <w:pPr>
               <w:rPr>
-                <w:i/>
-                <w:sz w:val="24"/>
-                <w:szCs w:val="24"/>
-                <w:highlight w:val="yellow"/>
-              </w:rPr>
-            </w:pPr>
-            <w:r>
-              <w:rPr>
-                <w:i/>
-                <w:sz w:val="24"/>
-                <w:szCs w:val="24"/>
-                <w:highlight w:val="yellow"/>
-              </w:rPr>
-              <w:t>Evaluation</w:t>
+                <w:iCs/>
+                <w:sz w:val="24"/>
+                <w:szCs w:val="24"/>
+              </w:rPr>
+            </w:pPr>
+            <w:r>
+              <w:rPr>
+                <w:iCs/>
+                <w:sz w:val="24"/>
+                <w:szCs w:val="24"/>
+              </w:rPr>
+              <w:t xml:space="preserve">I was able to create new items, update existing items, and move everything around with no lag. Clicking into a task was </w:t>
+            </w:r>
+            <w:proofErr w:type="gramStart"/>
+            <w:r>
+              <w:rPr>
+                <w:iCs/>
+                <w:sz w:val="24"/>
+                <w:szCs w:val="24"/>
+              </w:rPr>
+              <w:t>fairly quick</w:t>
+            </w:r>
+            <w:proofErr w:type="gramEnd"/>
+            <w:r>
+              <w:rPr>
+                <w:iCs/>
+                <w:sz w:val="24"/>
+                <w:szCs w:val="24"/>
+              </w:rPr>
+              <w:t xml:space="preserve"> as well.</w:t>
             </w:r>
           </w:p>
         </w:tc>
@@ -1995,18 +2066,18 @@
           <w:p>
             <w:pPr>
               <w:rPr>
-                <w:sz w:val="24"/>
-                <w:szCs w:val="24"/>
-              </w:rPr>
-            </w:pPr>
-            <w:r>
-              <w:rPr>
-                <w:i/>
-                <w:sz w:val="24"/>
-                <w:szCs w:val="24"/>
-                <w:highlight w:val="yellow"/>
-              </w:rPr>
-              <w:t>Name</w:t>
+                <w:iCs/>
+                <w:sz w:val="24"/>
+                <w:szCs w:val="24"/>
+              </w:rPr>
+            </w:pPr>
+            <w:r>
+              <w:rPr>
+                <w:iCs/>
+                <w:sz w:val="24"/>
+                <w:szCs w:val="24"/>
+              </w:rPr>
+              <w:t>Asana</w:t>
             </w:r>
           </w:p>
         </w:tc>
@@ -2024,20 +2095,44 @@
           <w:p>
             <w:pPr>
               <w:rPr>
-                <w:i/>
-                <w:sz w:val="24"/>
-                <w:szCs w:val="24"/>
-                <w:highlight w:val="yellow"/>
-              </w:rPr>
-            </w:pPr>
-            <w:r>
-              <w:rPr>
-                <w:i/>
-                <w:sz w:val="24"/>
-                <w:szCs w:val="24"/>
-                <w:highlight w:val="yellow"/>
-              </w:rPr>
-              <w:t>Evaluation</w:t>
+                <w:iCs/>
+                <w:sz w:val="24"/>
+                <w:szCs w:val="24"/>
+              </w:rPr>
+            </w:pPr>
+            <w:r>
+              <w:rPr>
+                <w:iCs/>
+                <w:sz w:val="24"/>
+                <w:szCs w:val="24"/>
+              </w:rPr>
+              <w:t xml:space="preserve">I was able to use the </w:t>
+            </w:r>
+            <w:r>
+              <w:rPr>
+                <w:iCs/>
+                <w:sz w:val="24"/>
+                <w:szCs w:val="24"/>
+              </w:rPr>
+              <w:t xml:space="preserve">website with everything running </w:t>
+            </w:r>
+            <w:proofErr w:type="gramStart"/>
+            <w:r>
+              <w:rPr>
+                <w:iCs/>
+                <w:sz w:val="24"/>
+                <w:szCs w:val="24"/>
+              </w:rPr>
+              <w:t>fairly smoothly</w:t>
+            </w:r>
+            <w:proofErr w:type="gramEnd"/>
+            <w:r>
+              <w:rPr>
+                <w:iCs/>
+                <w:sz w:val="24"/>
+                <w:szCs w:val="24"/>
+              </w:rPr>
+              <w:t>. Switching from board view to timeline/calendar view took a couple seconds the first time but was very fast afterwards.</w:t>
             </w:r>
           </w:p>
         </w:tc>
@@ -2057,18 +2152,18 @@
           <w:p>
             <w:pPr>
               <w:rPr>
-                <w:sz w:val="24"/>
-                <w:szCs w:val="24"/>
-              </w:rPr>
-            </w:pPr>
-            <w:r>
-              <w:rPr>
-                <w:i/>
-                <w:sz w:val="24"/>
-                <w:szCs w:val="24"/>
-                <w:highlight w:val="yellow"/>
-              </w:rPr>
-              <w:t>Name</w:t>
+                <w:iCs/>
+                <w:sz w:val="24"/>
+                <w:szCs w:val="24"/>
+              </w:rPr>
+            </w:pPr>
+            <w:r>
+              <w:rPr>
+                <w:iCs/>
+                <w:sz w:val="24"/>
+                <w:szCs w:val="24"/>
+              </w:rPr>
+              <w:t>Wrike</w:t>
             </w:r>
           </w:p>
         </w:tc>
@@ -2086,20 +2181,18 @@
           <w:p>
             <w:pPr>
               <w:rPr>
-                <w:i/>
-                <w:sz w:val="24"/>
-                <w:szCs w:val="24"/>
-                <w:highlight w:val="yellow"/>
-              </w:rPr>
-            </w:pPr>
-            <w:r>
-              <w:rPr>
-                <w:i/>
-                <w:sz w:val="24"/>
-                <w:szCs w:val="24"/>
-                <w:highlight w:val="yellow"/>
-              </w:rPr>
-              <w:t>Evaluation</w:t>
+                <w:iCs/>
+                <w:sz w:val="24"/>
+                <w:szCs w:val="24"/>
+              </w:rPr>
+            </w:pPr>
+            <w:r>
+              <w:rPr>
+                <w:iCs/>
+                <w:sz w:val="24"/>
+                <w:szCs w:val="24"/>
+              </w:rPr>
+              <w:t>The website provides a button to choose table or board view, but switching between the two took a slight bit of loading time. It was not that long but I imagine it might become annoying if I were to use this system for a while. Other that that, every other action was fast and responsive.</w:t>
             </w:r>
           </w:p>
         </w:tc>
@@ -2110,6 +2203,7 @@
         <w:spacing w:before="13"/>
         <w:jc w:val="both"/>
         <w:rPr>
+          <w:iCs/>
           <w:sz w:val="24"/>
           <w:szCs w:val="24"/>
         </w:rPr>
@@ -2239,20 +2333,18 @@
           <w:p>
             <w:pPr>
               <w:rPr>
-                <w:i/>
-                <w:sz w:val="24"/>
-                <w:szCs w:val="24"/>
-                <w:highlight w:val="yellow"/>
-              </w:rPr>
-            </w:pPr>
-            <w:r>
-              <w:rPr>
-                <w:i/>
-                <w:sz w:val="24"/>
-                <w:szCs w:val="24"/>
-                <w:highlight w:val="yellow"/>
-              </w:rPr>
-              <w:t>Name</w:t>
+                <w:iCs/>
+                <w:sz w:val="24"/>
+                <w:szCs w:val="24"/>
+              </w:rPr>
+            </w:pPr>
+            <w:r>
+              <w:rPr>
+                <w:iCs/>
+                <w:sz w:val="24"/>
+                <w:szCs w:val="24"/>
+              </w:rPr>
+              <w:t>Trello</w:t>
             </w:r>
           </w:p>
         </w:tc>
@@ -2270,20 +2362,44 @@
           <w:p>
             <w:pPr>
               <w:rPr>
-                <w:i/>
-                <w:sz w:val="24"/>
-                <w:szCs w:val="24"/>
-                <w:highlight w:val="yellow"/>
-              </w:rPr>
-            </w:pPr>
-            <w:r>
-              <w:rPr>
-                <w:i/>
-                <w:sz w:val="24"/>
-                <w:szCs w:val="24"/>
-                <w:highlight w:val="yellow"/>
-              </w:rPr>
-              <w:t>Evaluation</w:t>
+                <w:iCs/>
+                <w:sz w:val="24"/>
+                <w:szCs w:val="24"/>
+              </w:rPr>
+            </w:pPr>
+            <w:r>
+              <w:rPr>
+                <w:iCs/>
+                <w:sz w:val="24"/>
+                <w:szCs w:val="24"/>
+              </w:rPr>
+              <w:t xml:space="preserve">There are many other features besides the basics. Some seem </w:t>
+            </w:r>
+            <w:proofErr w:type="gramStart"/>
+            <w:r>
+              <w:rPr>
+                <w:iCs/>
+                <w:sz w:val="24"/>
+                <w:szCs w:val="24"/>
+              </w:rPr>
+              <w:t>fairly complex</w:t>
+            </w:r>
+            <w:proofErr w:type="gramEnd"/>
+            <w:r>
+              <w:rPr>
+                <w:iCs/>
+                <w:sz w:val="24"/>
+                <w:szCs w:val="24"/>
+              </w:rPr>
+              <w:t>, but I am interested in trying them. For example, using automation to create rulesets. I liked that it was automatically set to dark mode which is my browser preference.</w:t>
+            </w:r>
+            <w:r>
+              <w:rPr>
+                <w:iCs/>
+                <w:sz w:val="24"/>
+                <w:szCs w:val="24"/>
+              </w:rPr>
+              <w:t xml:space="preserve"> </w:t>
             </w:r>
           </w:p>
         </w:tc>
@@ -2303,18 +2419,18 @@
           <w:p>
             <w:pPr>
               <w:rPr>
-                <w:sz w:val="24"/>
-                <w:szCs w:val="24"/>
-              </w:rPr>
-            </w:pPr>
-            <w:r>
-              <w:rPr>
-                <w:i/>
-                <w:sz w:val="24"/>
-                <w:szCs w:val="24"/>
-                <w:highlight w:val="yellow"/>
-              </w:rPr>
-              <w:t>Name</w:t>
+                <w:iCs/>
+                <w:sz w:val="24"/>
+                <w:szCs w:val="24"/>
+              </w:rPr>
+            </w:pPr>
+            <w:r>
+              <w:rPr>
+                <w:iCs/>
+                <w:sz w:val="24"/>
+                <w:szCs w:val="24"/>
+              </w:rPr>
+              <w:t>Asana</w:t>
             </w:r>
           </w:p>
         </w:tc>
@@ -2332,20 +2448,43 @@
           <w:p>
             <w:pPr>
               <w:rPr>
-                <w:i/>
-                <w:sz w:val="24"/>
-                <w:szCs w:val="24"/>
-                <w:highlight w:val="yellow"/>
-              </w:rPr>
-            </w:pPr>
-            <w:r>
-              <w:rPr>
-                <w:i/>
-                <w:sz w:val="24"/>
-                <w:szCs w:val="24"/>
-                <w:highlight w:val="yellow"/>
-              </w:rPr>
-              <w:t>Evaluation</w:t>
+                <w:iCs/>
+                <w:sz w:val="24"/>
+                <w:szCs w:val="24"/>
+              </w:rPr>
+            </w:pPr>
+            <w:r>
+              <w:rPr>
+                <w:iCs/>
+                <w:sz w:val="24"/>
+                <w:szCs w:val="24"/>
+              </w:rPr>
+              <w:t>There are many views other than the board: timeline, calendar, dashboard, etc. These seem useful for getting different perspectives on the state of the project. I liked that it was automatically set to dark mode which is my browser preference</w:t>
+            </w:r>
+            <w:r>
+              <w:rPr>
+                <w:iCs/>
+                <w:sz w:val="24"/>
+                <w:szCs w:val="24"/>
+              </w:rPr>
+              <w:t xml:space="preserve">. I did not explore many of the features because I was put on a 30-day trial for the </w:t>
+            </w:r>
+            <w:r>
+              <w:rPr>
+                <w:iCs/>
+                <w:sz w:val="24"/>
+                <w:szCs w:val="24"/>
+              </w:rPr>
+              <w:lastRenderedPageBreak/>
+              <w:t>premium plan automatically when I signed up which will convert to the basic plan after the time period is up. I did not want to become attached to any features that were premium only.</w:t>
+            </w:r>
+            <w:r>
+              <w:rPr>
+                <w:iCs/>
+                <w:sz w:val="24"/>
+                <w:szCs w:val="24"/>
+              </w:rPr>
+              <w:t xml:space="preserve"> I also liked that clicking on a task would open its information on the right side of the screen instead of having a pop-up.</w:t>
             </w:r>
           </w:p>
         </w:tc>
@@ -2365,18 +2504,19 @@
           <w:p>
             <w:pPr>
               <w:rPr>
-                <w:sz w:val="24"/>
-                <w:szCs w:val="24"/>
-              </w:rPr>
-            </w:pPr>
-            <w:r>
-              <w:rPr>
-                <w:i/>
-                <w:sz w:val="24"/>
-                <w:szCs w:val="24"/>
-                <w:highlight w:val="yellow"/>
-              </w:rPr>
-              <w:t>Name</w:t>
+                <w:iCs/>
+                <w:sz w:val="24"/>
+                <w:szCs w:val="24"/>
+              </w:rPr>
+            </w:pPr>
+            <w:r>
+              <w:rPr>
+                <w:iCs/>
+                <w:sz w:val="24"/>
+                <w:szCs w:val="24"/>
+              </w:rPr>
+              <w:lastRenderedPageBreak/>
+              <w:t>Wrike</w:t>
             </w:r>
           </w:p>
         </w:tc>
@@ -2394,20 +2534,26 @@
           <w:p>
             <w:pPr>
               <w:rPr>
-                <w:i/>
-                <w:sz w:val="24"/>
-                <w:szCs w:val="24"/>
-                <w:highlight w:val="yellow"/>
-              </w:rPr>
-            </w:pPr>
-            <w:r>
-              <w:rPr>
-                <w:i/>
-                <w:sz w:val="24"/>
-                <w:szCs w:val="24"/>
-                <w:highlight w:val="yellow"/>
-              </w:rPr>
-              <w:t>Evaluation</w:t>
+                <w:iCs/>
+                <w:sz w:val="24"/>
+                <w:szCs w:val="24"/>
+              </w:rPr>
+            </w:pPr>
+            <w:r>
+              <w:rPr>
+                <w:iCs/>
+                <w:sz w:val="24"/>
+                <w:szCs w:val="24"/>
+              </w:rPr>
+              <w:t>I saw from Wrike’s website that there are many different analytics you can view about your project and they do so in a very aesthetically pleasing manner.</w:t>
+            </w:r>
+            <w:r>
+              <w:rPr>
+                <w:iCs/>
+                <w:sz w:val="24"/>
+                <w:szCs w:val="24"/>
+              </w:rPr>
+              <w:t xml:space="preserve"> I also liked that clicking on a task would open its information on the right side of the screen instead of having a pop-up.</w:t>
             </w:r>
           </w:p>
         </w:tc>
@@ -2453,23 +2599,7 @@
           <w:sz w:val="24"/>
           <w:szCs w:val="24"/>
         </w:rPr>
-        <w:t xml:space="preserve">. Ex: Is it likely you will ever see the task manage- </w:t>
-      </w:r>
-      <w:proofErr w:type="spellStart"/>
-      <w:r>
-        <w:rPr>
-          <w:sz w:val="24"/>
-          <w:szCs w:val="24"/>
-        </w:rPr>
-        <w:t>ment</w:t>
-      </w:r>
-      <w:proofErr w:type="spellEnd"/>
-      <w:r>
-        <w:rPr>
-          <w:sz w:val="24"/>
-          <w:szCs w:val="24"/>
-        </w:rPr>
-        <w:t xml:space="preserve"> system again after the course?</w:t>
+        <w:t>. Ex: Is it likely you will ever see the task management system again after the course?</w:t>
       </w:r>
     </w:p>
     <w:tbl>
@@ -2559,20 +2689,18 @@
           <w:p>
             <w:pPr>
               <w:rPr>
-                <w:i/>
-                <w:sz w:val="24"/>
-                <w:szCs w:val="24"/>
-                <w:highlight w:val="yellow"/>
-              </w:rPr>
-            </w:pPr>
-            <w:r>
-              <w:rPr>
-                <w:i/>
-                <w:sz w:val="24"/>
-                <w:szCs w:val="24"/>
-                <w:highlight w:val="yellow"/>
-              </w:rPr>
-              <w:t>Name</w:t>
+                <w:iCs/>
+                <w:sz w:val="24"/>
+                <w:szCs w:val="24"/>
+              </w:rPr>
+            </w:pPr>
+            <w:r>
+              <w:rPr>
+                <w:iCs/>
+                <w:sz w:val="24"/>
+                <w:szCs w:val="24"/>
+              </w:rPr>
+              <w:t>Trello</w:t>
             </w:r>
           </w:p>
         </w:tc>
@@ -2590,20 +2718,34 @@
           <w:p>
             <w:pPr>
               <w:rPr>
-                <w:i/>
-                <w:sz w:val="24"/>
-                <w:szCs w:val="24"/>
-                <w:highlight w:val="yellow"/>
-              </w:rPr>
-            </w:pPr>
-            <w:r>
-              <w:rPr>
-                <w:i/>
-                <w:sz w:val="24"/>
-                <w:szCs w:val="24"/>
-                <w:highlight w:val="yellow"/>
-              </w:rPr>
-              <w:t>Evaluation</w:t>
+                <w:iCs/>
+                <w:sz w:val="24"/>
+                <w:szCs w:val="24"/>
+              </w:rPr>
+            </w:pPr>
+            <w:r>
+              <w:rPr>
+                <w:iCs/>
+                <w:sz w:val="24"/>
+                <w:szCs w:val="24"/>
+              </w:rPr>
+              <w:t>Yes. I have heard of Trello many times before and know that it is quite popular, or at least well</w:t>
+            </w:r>
+            <w:r>
+              <w:rPr>
+                <w:iCs/>
+                <w:sz w:val="24"/>
+                <w:szCs w:val="24"/>
+              </w:rPr>
+              <w:t>-</w:t>
+            </w:r>
+            <w:r>
+              <w:rPr>
+                <w:iCs/>
+                <w:sz w:val="24"/>
+                <w:szCs w:val="24"/>
+              </w:rPr>
+              <w:t>known.</w:t>
             </w:r>
           </w:p>
         </w:tc>
@@ -2623,18 +2765,18 @@
           <w:p>
             <w:pPr>
               <w:rPr>
-                <w:sz w:val="24"/>
-                <w:szCs w:val="24"/>
-              </w:rPr>
-            </w:pPr>
-            <w:r>
-              <w:rPr>
-                <w:i/>
-                <w:sz w:val="24"/>
-                <w:szCs w:val="24"/>
-                <w:highlight w:val="yellow"/>
-              </w:rPr>
-              <w:t>Name</w:t>
+                <w:iCs/>
+                <w:sz w:val="24"/>
+                <w:szCs w:val="24"/>
+              </w:rPr>
+            </w:pPr>
+            <w:r>
+              <w:rPr>
+                <w:iCs/>
+                <w:sz w:val="24"/>
+                <w:szCs w:val="24"/>
+              </w:rPr>
+              <w:t>Asana</w:t>
             </w:r>
           </w:p>
         </w:tc>
@@ -2652,20 +2794,18 @@
           <w:p>
             <w:pPr>
               <w:rPr>
-                <w:i/>
-                <w:sz w:val="24"/>
-                <w:szCs w:val="24"/>
-                <w:highlight w:val="yellow"/>
-              </w:rPr>
-            </w:pPr>
-            <w:r>
-              <w:rPr>
-                <w:i/>
-                <w:sz w:val="24"/>
-                <w:szCs w:val="24"/>
-                <w:highlight w:val="yellow"/>
-              </w:rPr>
-              <w:t>Evaluation</w:t>
+                <w:iCs/>
+                <w:sz w:val="24"/>
+                <w:szCs w:val="24"/>
+              </w:rPr>
+            </w:pPr>
+            <w:r>
+              <w:rPr>
+                <w:iCs/>
+                <w:sz w:val="24"/>
+                <w:szCs w:val="24"/>
+              </w:rPr>
+              <w:t>I had never heard of Asana, but their app on the Apple App Store has 14k reviews and is very highly rated. It seems to be well-known and well-liked, so I expect to meet other people who have used it before.</w:t>
             </w:r>
           </w:p>
         </w:tc>
@@ -2685,18 +2825,18 @@
           <w:p>
             <w:pPr>
               <w:rPr>
-                <w:sz w:val="24"/>
-                <w:szCs w:val="24"/>
-              </w:rPr>
-            </w:pPr>
-            <w:r>
-              <w:rPr>
-                <w:i/>
-                <w:sz w:val="24"/>
-                <w:szCs w:val="24"/>
-                <w:highlight w:val="yellow"/>
-              </w:rPr>
-              <w:t>Name</w:t>
+                <w:iCs/>
+                <w:sz w:val="24"/>
+                <w:szCs w:val="24"/>
+              </w:rPr>
+            </w:pPr>
+            <w:r>
+              <w:rPr>
+                <w:iCs/>
+                <w:sz w:val="24"/>
+                <w:szCs w:val="24"/>
+              </w:rPr>
+              <w:t>Wrike</w:t>
             </w:r>
           </w:p>
         </w:tc>
@@ -2714,20 +2854,18 @@
           <w:p>
             <w:pPr>
               <w:rPr>
-                <w:i/>
-                <w:sz w:val="24"/>
-                <w:szCs w:val="24"/>
-                <w:highlight w:val="yellow"/>
-              </w:rPr>
-            </w:pPr>
-            <w:r>
-              <w:rPr>
-                <w:i/>
-                <w:sz w:val="24"/>
-                <w:szCs w:val="24"/>
-                <w:highlight w:val="yellow"/>
-              </w:rPr>
-              <w:t>Evaluation</w:t>
+                <w:iCs/>
+                <w:sz w:val="24"/>
+                <w:szCs w:val="24"/>
+              </w:rPr>
+            </w:pPr>
+            <w:r>
+              <w:rPr>
+                <w:iCs/>
+                <w:sz w:val="24"/>
+                <w:szCs w:val="24"/>
+              </w:rPr>
+              <w:t>Wrike seems to be less used, but it also has very high ratings. I may not encounter people who already use it but I think many would be open to trying it.</w:t>
             </w:r>
           </w:p>
         </w:tc>
@@ -3033,19 +3171,18 @@
                 <w:between w:val="nil"/>
               </w:pBdr>
               <w:rPr>
-                <w:i/>
-                <w:sz w:val="24"/>
-                <w:szCs w:val="24"/>
-              </w:rPr>
-            </w:pPr>
-            <w:r>
-              <w:rPr>
-                <w:i/>
-                <w:sz w:val="24"/>
-                <w:szCs w:val="24"/>
-                <w:highlight w:val="yellow"/>
-              </w:rPr>
-              <w:t>Name</w:t>
+                <w:iCs/>
+                <w:sz w:val="24"/>
+                <w:szCs w:val="24"/>
+              </w:rPr>
+            </w:pPr>
+            <w:r>
+              <w:rPr>
+                <w:iCs/>
+                <w:sz w:val="24"/>
+                <w:szCs w:val="24"/>
+              </w:rPr>
+              <w:t>Trello</w:t>
             </w:r>
           </w:p>
         </w:tc>
@@ -3070,20 +3207,18 @@
                 <w:between w:val="nil"/>
               </w:pBdr>
               <w:rPr>
-                <w:i/>
-                <w:sz w:val="24"/>
-                <w:szCs w:val="24"/>
-                <w:highlight w:val="yellow"/>
-              </w:rPr>
-            </w:pPr>
-            <w:r>
-              <w:rPr>
-                <w:i/>
-                <w:sz w:val="24"/>
-                <w:szCs w:val="24"/>
-                <w:highlight w:val="yellow"/>
-              </w:rPr>
-              <w:t>Rank</w:t>
+                <w:iCs/>
+                <w:sz w:val="24"/>
+                <w:szCs w:val="24"/>
+              </w:rPr>
+            </w:pPr>
+            <w:r>
+              <w:rPr>
+                <w:iCs/>
+                <w:sz w:val="24"/>
+                <w:szCs w:val="24"/>
+              </w:rPr>
+              <w:t>Best</w:t>
             </w:r>
           </w:p>
         </w:tc>
@@ -3108,18 +3243,18 @@
                 <w:between w:val="nil"/>
               </w:pBdr>
               <w:rPr>
-                <w:sz w:val="24"/>
-                <w:szCs w:val="24"/>
-              </w:rPr>
-            </w:pPr>
-            <w:r>
-              <w:rPr>
-                <w:i/>
-                <w:sz w:val="24"/>
-                <w:szCs w:val="24"/>
-                <w:highlight w:val="yellow"/>
-              </w:rPr>
-              <w:t>Rank</w:t>
+                <w:iCs/>
+                <w:sz w:val="24"/>
+                <w:szCs w:val="24"/>
+              </w:rPr>
+            </w:pPr>
+            <w:r>
+              <w:rPr>
+                <w:iCs/>
+                <w:sz w:val="24"/>
+                <w:szCs w:val="24"/>
+              </w:rPr>
+              <w:t>Best</w:t>
             </w:r>
           </w:p>
         </w:tc>
@@ -3144,18 +3279,18 @@
                 <w:between w:val="nil"/>
               </w:pBdr>
               <w:rPr>
-                <w:sz w:val="24"/>
-                <w:szCs w:val="24"/>
-              </w:rPr>
-            </w:pPr>
-            <w:r>
-              <w:rPr>
-                <w:i/>
-                <w:sz w:val="24"/>
-                <w:szCs w:val="24"/>
-                <w:highlight w:val="yellow"/>
-              </w:rPr>
-              <w:t>Rank</w:t>
+                <w:iCs/>
+                <w:sz w:val="24"/>
+                <w:szCs w:val="24"/>
+              </w:rPr>
+            </w:pPr>
+            <w:r>
+              <w:rPr>
+                <w:iCs/>
+                <w:sz w:val="24"/>
+                <w:szCs w:val="24"/>
+              </w:rPr>
+              <w:t>Worst</w:t>
             </w:r>
           </w:p>
         </w:tc>
@@ -3180,18 +3315,18 @@
                 <w:between w:val="nil"/>
               </w:pBdr>
               <w:rPr>
-                <w:sz w:val="24"/>
-                <w:szCs w:val="24"/>
-              </w:rPr>
-            </w:pPr>
-            <w:r>
-              <w:rPr>
-                <w:i/>
-                <w:sz w:val="24"/>
-                <w:szCs w:val="24"/>
-                <w:highlight w:val="yellow"/>
-              </w:rPr>
-              <w:t>Rank</w:t>
+                <w:iCs/>
+                <w:sz w:val="24"/>
+                <w:szCs w:val="24"/>
+              </w:rPr>
+            </w:pPr>
+            <w:r>
+              <w:rPr>
+                <w:iCs/>
+                <w:sz w:val="24"/>
+                <w:szCs w:val="24"/>
+              </w:rPr>
+              <w:t>Middle</w:t>
             </w:r>
           </w:p>
         </w:tc>
@@ -3218,18 +3353,18 @@
                 <w:between w:val="nil"/>
               </w:pBdr>
               <w:rPr>
-                <w:sz w:val="24"/>
-                <w:szCs w:val="24"/>
-              </w:rPr>
-            </w:pPr>
-            <w:r>
-              <w:rPr>
-                <w:i/>
-                <w:sz w:val="24"/>
-                <w:szCs w:val="24"/>
-                <w:highlight w:val="yellow"/>
-              </w:rPr>
-              <w:t>Name</w:t>
+                <w:iCs/>
+                <w:sz w:val="24"/>
+                <w:szCs w:val="24"/>
+              </w:rPr>
+            </w:pPr>
+            <w:r>
+              <w:rPr>
+                <w:iCs/>
+                <w:sz w:val="24"/>
+                <w:szCs w:val="24"/>
+              </w:rPr>
+              <w:t>Asana</w:t>
             </w:r>
           </w:p>
         </w:tc>
@@ -3254,18 +3389,18 @@
                 <w:between w:val="nil"/>
               </w:pBdr>
               <w:rPr>
-                <w:sz w:val="24"/>
-                <w:szCs w:val="24"/>
-              </w:rPr>
-            </w:pPr>
-            <w:r>
-              <w:rPr>
-                <w:i/>
-                <w:sz w:val="24"/>
-                <w:szCs w:val="24"/>
-                <w:highlight w:val="yellow"/>
-              </w:rPr>
-              <w:t>Rank</w:t>
+                <w:iCs/>
+                <w:sz w:val="24"/>
+                <w:szCs w:val="24"/>
+              </w:rPr>
+            </w:pPr>
+            <w:r>
+              <w:rPr>
+                <w:iCs/>
+                <w:sz w:val="24"/>
+                <w:szCs w:val="24"/>
+              </w:rPr>
+              <w:t>Worst</w:t>
             </w:r>
           </w:p>
         </w:tc>
@@ -3290,18 +3425,18 @@
                 <w:between w:val="nil"/>
               </w:pBdr>
               <w:rPr>
-                <w:sz w:val="24"/>
-                <w:szCs w:val="24"/>
-              </w:rPr>
-            </w:pPr>
-            <w:r>
-              <w:rPr>
-                <w:i/>
-                <w:sz w:val="24"/>
-                <w:szCs w:val="24"/>
-                <w:highlight w:val="yellow"/>
-              </w:rPr>
-              <w:t>Rank</w:t>
+                <w:iCs/>
+                <w:sz w:val="24"/>
+                <w:szCs w:val="24"/>
+              </w:rPr>
+            </w:pPr>
+            <w:r>
+              <w:rPr>
+                <w:iCs/>
+                <w:sz w:val="24"/>
+                <w:szCs w:val="24"/>
+              </w:rPr>
+              <w:t>Middle</w:t>
             </w:r>
           </w:p>
         </w:tc>
@@ -3326,18 +3461,18 @@
                 <w:between w:val="nil"/>
               </w:pBdr>
               <w:rPr>
-                <w:sz w:val="24"/>
-                <w:szCs w:val="24"/>
-              </w:rPr>
-            </w:pPr>
-            <w:r>
-              <w:rPr>
-                <w:i/>
-                <w:sz w:val="24"/>
-                <w:szCs w:val="24"/>
-                <w:highlight w:val="yellow"/>
-              </w:rPr>
-              <w:t>Rank</w:t>
+                <w:iCs/>
+                <w:sz w:val="24"/>
+                <w:szCs w:val="24"/>
+              </w:rPr>
+            </w:pPr>
+            <w:r>
+              <w:rPr>
+                <w:iCs/>
+                <w:sz w:val="24"/>
+                <w:szCs w:val="24"/>
+              </w:rPr>
+              <w:t>Best</w:t>
             </w:r>
           </w:p>
         </w:tc>
@@ -3362,18 +3497,18 @@
                 <w:between w:val="nil"/>
               </w:pBdr>
               <w:rPr>
-                <w:sz w:val="24"/>
-                <w:szCs w:val="24"/>
-              </w:rPr>
-            </w:pPr>
-            <w:r>
-              <w:rPr>
-                <w:i/>
-                <w:sz w:val="24"/>
-                <w:szCs w:val="24"/>
-                <w:highlight w:val="yellow"/>
-              </w:rPr>
-              <w:t>Rank</w:t>
+                <w:iCs/>
+                <w:sz w:val="24"/>
+                <w:szCs w:val="24"/>
+              </w:rPr>
+            </w:pPr>
+            <w:r>
+              <w:rPr>
+                <w:iCs/>
+                <w:sz w:val="24"/>
+                <w:szCs w:val="24"/>
+              </w:rPr>
+              <w:t>Best</w:t>
             </w:r>
           </w:p>
         </w:tc>
@@ -3400,18 +3535,18 @@
                 <w:between w:val="nil"/>
               </w:pBdr>
               <w:rPr>
-                <w:sz w:val="24"/>
-                <w:szCs w:val="24"/>
-              </w:rPr>
-            </w:pPr>
-            <w:r>
-              <w:rPr>
-                <w:i/>
-                <w:sz w:val="24"/>
-                <w:szCs w:val="24"/>
-                <w:highlight w:val="yellow"/>
-              </w:rPr>
-              <w:t>Name</w:t>
+                <w:iCs/>
+                <w:sz w:val="24"/>
+                <w:szCs w:val="24"/>
+              </w:rPr>
+            </w:pPr>
+            <w:r>
+              <w:rPr>
+                <w:iCs/>
+                <w:sz w:val="24"/>
+                <w:szCs w:val="24"/>
+              </w:rPr>
+              <w:t>Wrike</w:t>
             </w:r>
           </w:p>
         </w:tc>
@@ -3436,18 +3571,18 @@
                 <w:between w:val="nil"/>
               </w:pBdr>
               <w:rPr>
-                <w:sz w:val="24"/>
-                <w:szCs w:val="24"/>
-              </w:rPr>
-            </w:pPr>
-            <w:r>
-              <w:rPr>
-                <w:i/>
-                <w:sz w:val="24"/>
-                <w:szCs w:val="24"/>
-                <w:highlight w:val="yellow"/>
-              </w:rPr>
-              <w:t>Rank</w:t>
+                <w:iCs/>
+                <w:sz w:val="24"/>
+                <w:szCs w:val="24"/>
+              </w:rPr>
+            </w:pPr>
+            <w:r>
+              <w:rPr>
+                <w:iCs/>
+                <w:sz w:val="24"/>
+                <w:szCs w:val="24"/>
+              </w:rPr>
+              <w:t>Middle</w:t>
             </w:r>
           </w:p>
         </w:tc>
@@ -3472,18 +3607,18 @@
                 <w:between w:val="nil"/>
               </w:pBdr>
               <w:rPr>
-                <w:sz w:val="24"/>
-                <w:szCs w:val="24"/>
-              </w:rPr>
-            </w:pPr>
-            <w:r>
-              <w:rPr>
-                <w:i/>
-                <w:sz w:val="24"/>
-                <w:szCs w:val="24"/>
-                <w:highlight w:val="yellow"/>
-              </w:rPr>
-              <w:t>Rank</w:t>
+                <w:iCs/>
+                <w:sz w:val="24"/>
+                <w:szCs w:val="24"/>
+              </w:rPr>
+            </w:pPr>
+            <w:r>
+              <w:rPr>
+                <w:iCs/>
+                <w:sz w:val="24"/>
+                <w:szCs w:val="24"/>
+              </w:rPr>
+              <w:t>Worst</w:t>
             </w:r>
           </w:p>
         </w:tc>
@@ -3508,18 +3643,18 @@
                 <w:between w:val="nil"/>
               </w:pBdr>
               <w:rPr>
-                <w:sz w:val="24"/>
-                <w:szCs w:val="24"/>
-              </w:rPr>
-            </w:pPr>
-            <w:r>
-              <w:rPr>
-                <w:i/>
-                <w:sz w:val="24"/>
-                <w:szCs w:val="24"/>
-                <w:highlight w:val="yellow"/>
-              </w:rPr>
-              <w:t>Rank</w:t>
+                <w:iCs/>
+                <w:sz w:val="24"/>
+                <w:szCs w:val="24"/>
+              </w:rPr>
+            </w:pPr>
+            <w:r>
+              <w:rPr>
+                <w:iCs/>
+                <w:sz w:val="24"/>
+                <w:szCs w:val="24"/>
+              </w:rPr>
+              <w:t>Middle</w:t>
             </w:r>
           </w:p>
         </w:tc>
@@ -3544,18 +3679,18 @@
                 <w:between w:val="nil"/>
               </w:pBdr>
               <w:rPr>
-                <w:sz w:val="24"/>
-                <w:szCs w:val="24"/>
-              </w:rPr>
-            </w:pPr>
-            <w:r>
-              <w:rPr>
-                <w:i/>
-                <w:sz w:val="24"/>
-                <w:szCs w:val="24"/>
-                <w:highlight w:val="yellow"/>
-              </w:rPr>
-              <w:t>Rank</w:t>
+                <w:iCs/>
+                <w:sz w:val="24"/>
+                <w:szCs w:val="24"/>
+              </w:rPr>
+            </w:pPr>
+            <w:r>
+              <w:rPr>
+                <w:iCs/>
+                <w:sz w:val="24"/>
+                <w:szCs w:val="24"/>
+              </w:rPr>
+              <w:t>Worst</w:t>
             </w:r>
           </w:p>
         </w:tc>
@@ -3645,20 +3780,19 @@
                 <w:between w:val="nil"/>
               </w:pBdr>
               <w:rPr>
-                <w:i/>
-                <w:sz w:val="24"/>
-                <w:szCs w:val="24"/>
-                <w:highlight w:val="yellow"/>
-              </w:rPr>
-            </w:pPr>
-            <w:r>
-              <w:rPr>
-                <w:i/>
-                <w:sz w:val="24"/>
-                <w:szCs w:val="24"/>
-                <w:highlight w:val="yellow"/>
-              </w:rPr>
-              <w:t>Name</w:t>
+                <w:iCs/>
+                <w:sz w:val="24"/>
+                <w:szCs w:val="24"/>
+              </w:rPr>
+            </w:pPr>
+            <w:r>
+              <w:rPr>
+                <w:iCs/>
+                <w:sz w:val="24"/>
+                <w:szCs w:val="24"/>
+              </w:rPr>
+              <w:lastRenderedPageBreak/>
+              <w:t>Asana</w:t>
             </w:r>
           </w:p>
         </w:tc>

</xml_diff>